<commit_message>
Atualizado resumo e titulo de monografia
</commit_message>
<xml_diff>
--- a/Monografia/TC1_-_Final_Edit2.docx
+++ b/Monografia/TC1_-_Final_Edit2.docx
@@ -302,7 +302,21 @@
           <w:rFonts w:eastAsia="Arial" w:cs="Arial"/>
           <w:szCs w:val="24"/>
         </w:rPr>
-        <w:t>Automação de estante de biblioteca para o gerenciamento de locação de livros</w:t>
+        <w:t>Prot</w:t>
+      </w:r>
+      <w:r>
+        <w:rPr>
+          <w:rFonts w:eastAsia="Arial" w:cs="Arial"/>
+          <w:szCs w:val="24"/>
+        </w:rPr>
+        <w:t>ó</w:t>
+      </w:r>
+      <w:r>
+        <w:rPr>
+          <w:rFonts w:eastAsia="Arial" w:cs="Arial"/>
+          <w:szCs w:val="24"/>
+        </w:rPr>
+        <w:t>tipo de Estante Bibliotecária para Otimização da Gestão de Empréstimos</w:t>
       </w:r>
     </w:p>
     <w:p>
@@ -328,6 +342,15 @@
     <w:p>
       <w:pPr>
         <w:spacing w:after="0" w:line="360" w:lineRule="auto"/>
+        <w:rPr>
+          <w:rFonts w:eastAsia="Arial" w:cs="Arial"/>
+          <w:szCs w:val="24"/>
+        </w:rPr>
+      </w:pPr>
+    </w:p>
+    <w:p>
+      <w:pPr>
+        <w:spacing w:after="0" w:line="360" w:lineRule="auto"/>
         <w:jc w:val="center"/>
         <w:rPr>
           <w:rFonts w:eastAsia="Arial" w:cs="Arial"/>
@@ -348,15 +371,6 @@
       <w:pPr>
         <w:spacing w:after="0" w:line="360" w:lineRule="auto"/>
         <w:jc w:val="center"/>
-        <w:rPr>
-          <w:rFonts w:eastAsia="Arial" w:cs="Arial"/>
-          <w:szCs w:val="24"/>
-        </w:rPr>
-      </w:pPr>
-    </w:p>
-    <w:p>
-      <w:pPr>
-        <w:spacing w:after="0" w:line="360" w:lineRule="auto"/>
         <w:rPr>
           <w:rFonts w:eastAsia="Arial" w:cs="Arial"/>
           <w:szCs w:val="24"/>
@@ -784,7 +798,21 @@
           <w:rFonts w:eastAsia="Arial" w:cs="Arial"/>
           <w:szCs w:val="24"/>
         </w:rPr>
-        <w:t>Automação de estante de biblioteca para o gerenciamento de locação de livros</w:t>
+        <w:t>Prot</w:t>
+      </w:r>
+      <w:r>
+        <w:rPr>
+          <w:rFonts w:eastAsia="Arial" w:cs="Arial"/>
+          <w:szCs w:val="24"/>
+        </w:rPr>
+        <w:t>ó</w:t>
+      </w:r>
+      <w:r>
+        <w:rPr>
+          <w:rFonts w:eastAsia="Arial" w:cs="Arial"/>
+          <w:szCs w:val="24"/>
+        </w:rPr>
+        <w:t>tipo de Estante Bibliotecária para Otimização da Gestão de Empréstimos</w:t>
       </w:r>
     </w:p>
     <w:p>
@@ -1016,51 +1044,119 @@
           <w:rFonts w:eastAsia="Arial" w:cs="Arial"/>
           <w:szCs w:val="24"/>
         </w:rPr>
-        <w:t>O presente trabalho vem com uma solução de facilidade e automação em biblioteconomia, buscando uma maneira mais simples de evitar a parte burocrática de uma ida a biblioteca, porém não é o único propósito dele, sua constituição poderá ser adaptada de diversas maneiras, seja aplicações no varejo, ou até mesmo em áreas como a farmacêutica, tendo um registro automático de medicamentos em estoque, para que o foco em si seja nos pacientes.</w:t>
-      </w:r>
-    </w:p>
-    <w:p>
-      <w:pPr>
-        <w:spacing w:after="0" w:line="360" w:lineRule="auto"/>
-        <w:jc w:val="both"/>
-        <w:rPr>
-          <w:rFonts w:eastAsia="Arial" w:cs="Arial"/>
-          <w:szCs w:val="24"/>
-        </w:rPr>
-      </w:pPr>
-    </w:p>
-    <w:p>
-      <w:pPr>
-        <w:spacing w:after="0" w:line="360" w:lineRule="auto"/>
-        <w:jc w:val="both"/>
-        <w:rPr>
-          <w:rFonts w:eastAsia="Arial" w:cs="Arial"/>
-          <w:szCs w:val="24"/>
-        </w:rPr>
-      </w:pPr>
-      <w:r>
-        <w:rPr>
-          <w:rFonts w:eastAsia="Arial" w:cs="Arial"/>
-          <w:szCs w:val="24"/>
-        </w:rPr>
-        <w:t xml:space="preserve">Mas voltando ao âmbito da biblioteconomia, esse tipo de aplicação tecnológica, </w:t>
-      </w:r>
-      <w:proofErr w:type="spellStart"/>
-      <w:r>
-        <w:rPr>
-          <w:rFonts w:eastAsia="Arial" w:cs="Arial"/>
-          <w:szCs w:val="24"/>
-        </w:rPr>
-        <w:t>permitira</w:t>
-      </w:r>
-      <w:proofErr w:type="spellEnd"/>
-      <w:r>
-        <w:rPr>
-          <w:rFonts w:eastAsia="Arial" w:cs="Arial"/>
-          <w:szCs w:val="24"/>
-        </w:rPr>
-        <w:t xml:space="preserve"> que a administração, a manutenção e a própria qualidade de atendimento sejam melhoradas, focando principalmente na eficiente de aprendizado dentro de bibliotecas e mesmo situações de enfoque em lazer.</w:t>
-      </w:r>
+        <w:t>No contexto contemporâneo, a busca por soluções inovadoras e eficientes tem impulsionado transformações significativas em diversos setores. O presente trabalho propõe uma resposta concreta e inovadora para os desafios enfrentados na biblioteconomia, concentrando-se na simplificação e automação de processos, a fim de superar as barreiras burocráticas que muitas vezes limitam a experiência do usuário.</w:t>
+      </w:r>
+    </w:p>
+    <w:p>
+      <w:pPr>
+        <w:spacing w:after="0" w:line="360" w:lineRule="auto"/>
+        <w:jc w:val="both"/>
+        <w:rPr>
+          <w:rFonts w:eastAsia="Arial" w:cs="Arial"/>
+          <w:szCs w:val="24"/>
+        </w:rPr>
+      </w:pPr>
+    </w:p>
+    <w:p>
+      <w:pPr>
+        <w:spacing w:after="0" w:line="360" w:lineRule="auto"/>
+        <w:jc w:val="both"/>
+        <w:rPr>
+          <w:rFonts w:eastAsia="Arial" w:cs="Arial"/>
+          <w:szCs w:val="24"/>
+        </w:rPr>
+      </w:pPr>
+      <w:r>
+        <w:rPr>
+          <w:rFonts w:eastAsia="Arial" w:cs="Arial"/>
+          <w:szCs w:val="24"/>
+        </w:rPr>
+        <w:t>Embora a motivação inicial seja otimizar a experiência do usuário na biblioteca, é essencial ressaltar que a versatilidade dessa solução vai além das estantes repletas de livros. A constituição da proposta pode ser adaptada para diversas aplicações, abrangendo desde o setor varejista até áreas especializadas, como a farmacêutica. Neste último caso, por exemplo, a automação permitiria um registro preciso e automático do estoque de medicamentos, proporcionando uma gestão eficaz e direcionando o foco para o atendimento primordial aos pacientes.</w:t>
+      </w:r>
+    </w:p>
+    <w:p>
+      <w:pPr>
+        <w:spacing w:after="0" w:line="360" w:lineRule="auto"/>
+        <w:jc w:val="both"/>
+        <w:rPr>
+          <w:rFonts w:eastAsia="Arial" w:cs="Arial"/>
+          <w:szCs w:val="24"/>
+        </w:rPr>
+      </w:pPr>
+    </w:p>
+    <w:p>
+      <w:pPr>
+        <w:spacing w:after="0" w:line="360" w:lineRule="auto"/>
+        <w:jc w:val="both"/>
+        <w:rPr>
+          <w:rFonts w:eastAsia="Arial" w:cs="Arial"/>
+          <w:szCs w:val="24"/>
+        </w:rPr>
+      </w:pPr>
+      <w:r>
+        <w:rPr>
+          <w:rFonts w:eastAsia="Arial" w:cs="Arial"/>
+          <w:szCs w:val="24"/>
+        </w:rPr>
+        <w:t>No âmbito específico da biblioteconomia, a aplicação desta tecnologia inovadora visa não apenas mitigar as tarefas administrativas, mas também melhorar a manutenção e a qualidade do atendimento. A automação proposta não apenas simplifica a gestão de empréstimos, mas também oferece oportunidades para aprimorar o ambiente de aprendizado nas bibliotecas, tornando-as espaços mais eficientes e adaptados às necessidades dos usuários. Além disso, a solução pode ser estendida para situações de lazer, ampliando seu alcance e potencial de impacto em diversas esferas.</w:t>
+      </w:r>
+    </w:p>
+    <w:p>
+      <w:pPr>
+        <w:spacing w:after="0" w:line="360" w:lineRule="auto"/>
+        <w:jc w:val="both"/>
+        <w:rPr>
+          <w:rFonts w:eastAsia="Arial" w:cs="Arial"/>
+          <w:szCs w:val="24"/>
+        </w:rPr>
+      </w:pPr>
+    </w:p>
+    <w:p>
+      <w:pPr>
+        <w:spacing w:after="0" w:line="360" w:lineRule="auto"/>
+        <w:jc w:val="both"/>
+        <w:rPr>
+          <w:rFonts w:eastAsia="Arial" w:cs="Arial"/>
+          <w:szCs w:val="24"/>
+        </w:rPr>
+      </w:pPr>
+      <w:r>
+        <w:rPr>
+          <w:rFonts w:eastAsia="Arial" w:cs="Arial"/>
+          <w:szCs w:val="24"/>
+        </w:rPr>
+        <w:t>Ao longo deste trabalho, exploraremos em detalhes a concepção, desenvolvimento e potenciais aplicações dessa solução tecnológica inovadora, analisando como ela pode catalisar avanços significativos no campo da biblioteconomia e, por extensão, em setores correlatos que buscam aprimorar suas práticas por meio da automação e simplificação de processos.</w:t>
+      </w:r>
+    </w:p>
+    <w:p>
+      <w:pPr>
+        <w:spacing w:after="0" w:line="360" w:lineRule="auto"/>
+        <w:jc w:val="both"/>
+        <w:rPr>
+          <w:rFonts w:eastAsia="Arial" w:cs="Arial"/>
+          <w:szCs w:val="24"/>
+        </w:rPr>
+      </w:pPr>
+    </w:p>
+    <w:p>
+      <w:pPr>
+        <w:spacing w:after="0" w:line="360" w:lineRule="auto"/>
+        <w:jc w:val="both"/>
+        <w:rPr>
+          <w:rFonts w:eastAsia="Arial" w:cs="Arial"/>
+          <w:szCs w:val="24"/>
+        </w:rPr>
+      </w:pPr>
+    </w:p>
+    <w:p>
+      <w:pPr>
+        <w:spacing w:after="0" w:line="360" w:lineRule="auto"/>
+        <w:jc w:val="both"/>
+        <w:rPr>
+          <w:rFonts w:eastAsia="Arial" w:cs="Arial"/>
+          <w:szCs w:val="24"/>
+        </w:rPr>
+      </w:pPr>
     </w:p>
     <w:p>
       <w:pPr>
@@ -1091,6 +1187,7 @@
           <w:szCs w:val="24"/>
           <w:lang w:val="en-US"/>
         </w:rPr>
+        <w:lastRenderedPageBreak/>
         <w:t>ABSTRACT</w:t>
       </w:r>
     </w:p>
@@ -1109,6 +1206,7 @@
     <w:p>
       <w:pPr>
         <w:spacing w:after="0" w:line="360" w:lineRule="auto"/>
+        <w:ind w:firstLine="708"/>
         <w:jc w:val="both"/>
         <w:rPr>
           <w:rFonts w:eastAsia="Arial" w:cs="Arial"/>
@@ -1122,12 +1220,13 @@
           <w:szCs w:val="24"/>
           <w:lang w:val="en-US"/>
         </w:rPr>
-        <w:t>The present work comes with a solution of ease and automation in librarianship, a simpler way of a bureaucratic part, seeking but it is not its purpose, its can always be adapted in different ways, non-retail applications, or even in areas such as medicines, having an automatic inventory record, so that the focus itself is on patients.</w:t>
-      </w:r>
-    </w:p>
-    <w:p>
-      <w:pPr>
-        <w:spacing w:after="0" w:line="360" w:lineRule="auto"/>
+        <w:t>In the contemporary context, the pursuit of innovative and efficient solutions has driven significant transformations across various sectors. This paper proposes a concrete and innovative response to the challenges faced in library science, focusing on the simplification and automation of processes to overcome bureaucratic barriers that often limit the user experience.</w:t>
+      </w:r>
+    </w:p>
+    <w:p>
+      <w:pPr>
+        <w:spacing w:after="0" w:line="360" w:lineRule="auto"/>
+        <w:ind w:firstLine="708"/>
         <w:jc w:val="both"/>
         <w:rPr>
           <w:rFonts w:eastAsia="Arial" w:cs="Arial"/>
@@ -1139,6 +1238,7 @@
     <w:p>
       <w:pPr>
         <w:spacing w:after="0" w:line="360" w:lineRule="auto"/>
+        <w:ind w:firstLine="708"/>
         <w:jc w:val="both"/>
         <w:rPr>
           <w:rFonts w:eastAsia="Arial" w:cs="Arial"/>
@@ -1152,7 +1252,7 @@
           <w:szCs w:val="24"/>
           <w:lang w:val="en-US"/>
         </w:rPr>
-        <w:t>But improving the scope of bibliography, this type of technological application would allow for better quality administration, maintenance and service, focusing mainly on the efficient quality of learning within libraries and even the use of a focus on leisure.</w:t>
+        <w:t>While the initial motivation is to optimize the user experience in the library, it is essential to emphasize that the versatility of this solution extends beyond shelves filled with books. The structure of the proposal can be adapted for various applications, ranging from the retail sector to specialized areas such as pharmaceuticals. In the latter case, for example, automation would allow for a precise and automatic record of medication inventory, providing effective management and directing the focus toward the primary care of patients.</w:t>
       </w:r>
     </w:p>
     <w:p>
@@ -1178,6 +1278,58 @@
           <w:lang w:val="en-US"/>
         </w:rPr>
       </w:pPr>
+      <w:r>
+        <w:rPr>
+          <w:rFonts w:eastAsia="Arial" w:cs="Arial"/>
+          <w:szCs w:val="24"/>
+          <w:lang w:val="en-US"/>
+        </w:rPr>
+        <w:t>In the specific context of library science, the application of this innovative technology aims not only to mitigate administrative tasks but also to improve maintenance and service quality. The proposed automation not only simplifies loan management but also offers opportunities to enhance the learning environment in libraries, making them more efficient spaces tailored to the needs of users. Furthermore, the solution can be extended to leisure situations, expanding its reach and potential impact across various spheres.</w:t>
+      </w:r>
+    </w:p>
+    <w:p>
+      <w:pPr>
+        <w:spacing w:after="0" w:line="360" w:lineRule="auto"/>
+        <w:ind w:firstLine="708"/>
+        <w:jc w:val="both"/>
+        <w:rPr>
+          <w:rFonts w:eastAsia="Arial" w:cs="Arial"/>
+          <w:szCs w:val="24"/>
+          <w:lang w:val="en-US"/>
+        </w:rPr>
+      </w:pPr>
+    </w:p>
+    <w:p>
+      <w:pPr>
+        <w:spacing w:after="0" w:line="360" w:lineRule="auto"/>
+        <w:ind w:firstLine="708"/>
+        <w:jc w:val="both"/>
+        <w:rPr>
+          <w:rFonts w:eastAsia="Arial" w:cs="Arial"/>
+          <w:szCs w:val="24"/>
+          <w:lang w:val="en-US"/>
+        </w:rPr>
+      </w:pPr>
+      <w:r>
+        <w:rPr>
+          <w:rFonts w:eastAsia="Arial" w:cs="Arial"/>
+          <w:szCs w:val="24"/>
+          <w:lang w:val="en-US"/>
+        </w:rPr>
+        <w:t>Throughout this work, we will delve into the conception, development, and potential applications of this innovative technological solution, analyzing how it can catalyze significant advances in the field of library science and, by extension, in related sectors seeking to improve their practices through process automation and simplification.</w:t>
+      </w:r>
+    </w:p>
+    <w:p>
+      <w:pPr>
+        <w:spacing w:after="0" w:line="360" w:lineRule="auto"/>
+        <w:ind w:firstLine="708"/>
+        <w:jc w:val="both"/>
+        <w:rPr>
+          <w:rFonts w:eastAsia="Arial" w:cs="Arial"/>
+          <w:szCs w:val="24"/>
+          <w:lang w:val="en-US"/>
+        </w:rPr>
+      </w:pPr>
     </w:p>
     <w:p>
       <w:pPr>
@@ -1206,52 +1358,6 @@
     <w:p>
       <w:pPr>
         <w:spacing w:after="0" w:line="360" w:lineRule="auto"/>
-        <w:jc w:val="center"/>
-        <w:rPr>
-          <w:rFonts w:eastAsia="Arial" w:cs="Arial"/>
-          <w:b/>
-          <w:szCs w:val="24"/>
-          <w:lang w:val="en-US"/>
-        </w:rPr>
-      </w:pPr>
-    </w:p>
-    <w:p>
-      <w:pPr>
-        <w:spacing w:after="0" w:line="360" w:lineRule="auto"/>
-        <w:rPr>
-          <w:rFonts w:eastAsia="Arial" w:cs="Arial"/>
-          <w:b/>
-          <w:szCs w:val="24"/>
-          <w:lang w:val="en-US"/>
-        </w:rPr>
-      </w:pPr>
-    </w:p>
-    <w:p>
-      <w:pPr>
-        <w:spacing w:after="0" w:line="360" w:lineRule="auto"/>
-        <w:rPr>
-          <w:rFonts w:eastAsia="Arial" w:cs="Arial"/>
-          <w:b/>
-          <w:szCs w:val="24"/>
-          <w:lang w:val="en-US"/>
-        </w:rPr>
-      </w:pPr>
-    </w:p>
-    <w:p>
-      <w:pPr>
-        <w:spacing w:after="0" w:line="360" w:lineRule="auto"/>
-        <w:rPr>
-          <w:rFonts w:eastAsia="Arial" w:cs="Arial"/>
-          <w:b/>
-          <w:szCs w:val="24"/>
-          <w:lang w:val="en-US"/>
-        </w:rPr>
-      </w:pPr>
-    </w:p>
-    <w:p>
-      <w:pPr>
-        <w:spacing w:after="0" w:line="360" w:lineRule="auto"/>
-        <w:jc w:val="center"/>
         <w:rPr>
           <w:rFonts w:eastAsia="Arial" w:cs="Arial"/>
           <w:b/>
@@ -1326,7 +1432,7 @@
       <w:sdtContent>
         <w:p>
           <w:pPr>
-            <w:pStyle w:val="CabealhodoSumrio"/>
+            <w:pStyle w:val="TOCHeading"/>
           </w:pPr>
           <w:r>
             <w:t>Contents</w:t>
@@ -1334,7 +1440,7 @@
         </w:p>
         <w:p>
           <w:pPr>
-            <w:pStyle w:val="Sumrio1"/>
+            <w:pStyle w:val="TOC1"/>
             <w:tabs>
               <w:tab w:val="left" w:pos="440"/>
               <w:tab w:val="right" w:leader="dot" w:pos="9061"/>
@@ -1433,7 +1539,7 @@
         </w:p>
         <w:p>
           <w:pPr>
-            <w:pStyle w:val="Sumrio2"/>
+            <w:pStyle w:val="TOC2"/>
             <w:tabs>
               <w:tab w:val="left" w:pos="880"/>
               <w:tab w:val="right" w:leader="dot" w:pos="9061"/>
@@ -1523,7 +1629,7 @@
         </w:p>
         <w:p>
           <w:pPr>
-            <w:pStyle w:val="Sumrio3"/>
+            <w:pStyle w:val="TOC3"/>
             <w:tabs>
               <w:tab w:val="left" w:pos="1320"/>
               <w:tab w:val="right" w:leader="dot" w:pos="9061"/>
@@ -1613,7 +1719,7 @@
         </w:p>
         <w:p>
           <w:pPr>
-            <w:pStyle w:val="Sumrio3"/>
+            <w:pStyle w:val="TOC3"/>
             <w:tabs>
               <w:tab w:val="left" w:pos="1320"/>
               <w:tab w:val="right" w:leader="dot" w:pos="9061"/>
@@ -1703,7 +1809,7 @@
         </w:p>
         <w:p>
           <w:pPr>
-            <w:pStyle w:val="Sumrio2"/>
+            <w:pStyle w:val="TOC2"/>
             <w:tabs>
               <w:tab w:val="left" w:pos="880"/>
               <w:tab w:val="right" w:leader="dot" w:pos="9061"/>
@@ -1793,7 +1899,7 @@
         </w:p>
         <w:p>
           <w:pPr>
-            <w:pStyle w:val="Sumrio2"/>
+            <w:pStyle w:val="TOC2"/>
             <w:tabs>
               <w:tab w:val="left" w:pos="880"/>
               <w:tab w:val="right" w:leader="dot" w:pos="9061"/>
@@ -1883,7 +1989,7 @@
         </w:p>
         <w:p>
           <w:pPr>
-            <w:pStyle w:val="Sumrio2"/>
+            <w:pStyle w:val="TOC2"/>
             <w:tabs>
               <w:tab w:val="left" w:pos="880"/>
               <w:tab w:val="right" w:leader="dot" w:pos="9061"/>
@@ -1973,7 +2079,7 @@
         </w:p>
         <w:p>
           <w:pPr>
-            <w:pStyle w:val="Sumrio3"/>
+            <w:pStyle w:val="TOC3"/>
             <w:tabs>
               <w:tab w:val="left" w:pos="1320"/>
               <w:tab w:val="right" w:leader="dot" w:pos="9061"/>
@@ -2063,7 +2169,7 @@
         </w:p>
         <w:p>
           <w:pPr>
-            <w:pStyle w:val="Sumrio3"/>
+            <w:pStyle w:val="TOC3"/>
             <w:tabs>
               <w:tab w:val="left" w:pos="1320"/>
               <w:tab w:val="right" w:leader="dot" w:pos="9061"/>
@@ -2153,7 +2259,7 @@
         </w:p>
         <w:p>
           <w:pPr>
-            <w:pStyle w:val="Sumrio2"/>
+            <w:pStyle w:val="TOC2"/>
             <w:tabs>
               <w:tab w:val="left" w:pos="880"/>
               <w:tab w:val="right" w:leader="dot" w:pos="9061"/>
@@ -2243,7 +2349,7 @@
         </w:p>
         <w:p>
           <w:pPr>
-            <w:pStyle w:val="Sumrio2"/>
+            <w:pStyle w:val="TOC2"/>
             <w:tabs>
               <w:tab w:val="left" w:pos="880"/>
               <w:tab w:val="right" w:leader="dot" w:pos="9061"/>
@@ -2333,7 +2439,7 @@
         </w:p>
         <w:p>
           <w:pPr>
-            <w:pStyle w:val="Sumrio1"/>
+            <w:pStyle w:val="TOC1"/>
             <w:tabs>
               <w:tab w:val="left" w:pos="440"/>
               <w:tab w:val="right" w:leader="dot" w:pos="9061"/>
@@ -2423,7 +2529,7 @@
         </w:p>
         <w:p>
           <w:pPr>
-            <w:pStyle w:val="Sumrio2"/>
+            <w:pStyle w:val="TOC2"/>
             <w:tabs>
               <w:tab w:val="left" w:pos="880"/>
               <w:tab w:val="right" w:leader="dot" w:pos="9061"/>
@@ -2513,7 +2619,7 @@
         </w:p>
         <w:p>
           <w:pPr>
-            <w:pStyle w:val="Sumrio2"/>
+            <w:pStyle w:val="TOC2"/>
             <w:tabs>
               <w:tab w:val="left" w:pos="880"/>
               <w:tab w:val="right" w:leader="dot" w:pos="9061"/>
@@ -2603,7 +2709,7 @@
         </w:p>
         <w:p>
           <w:pPr>
-            <w:pStyle w:val="Sumrio3"/>
+            <w:pStyle w:val="TOC3"/>
             <w:tabs>
               <w:tab w:val="left" w:pos="1320"/>
               <w:tab w:val="right" w:leader="dot" w:pos="9061"/>
@@ -2693,7 +2799,7 @@
         </w:p>
         <w:p>
           <w:pPr>
-            <w:pStyle w:val="Sumrio3"/>
+            <w:pStyle w:val="TOC3"/>
             <w:tabs>
               <w:tab w:val="left" w:pos="1320"/>
               <w:tab w:val="right" w:leader="dot" w:pos="9061"/>
@@ -2783,7 +2889,7 @@
         </w:p>
         <w:p>
           <w:pPr>
-            <w:pStyle w:val="Sumrio2"/>
+            <w:pStyle w:val="TOC2"/>
             <w:tabs>
               <w:tab w:val="left" w:pos="880"/>
               <w:tab w:val="right" w:leader="dot" w:pos="9061"/>
@@ -2873,7 +2979,7 @@
         </w:p>
         <w:p>
           <w:pPr>
-            <w:pStyle w:val="Sumrio2"/>
+            <w:pStyle w:val="TOC2"/>
             <w:tabs>
               <w:tab w:val="left" w:pos="880"/>
               <w:tab w:val="right" w:leader="dot" w:pos="9061"/>
@@ -2963,7 +3069,7 @@
         </w:p>
         <w:p>
           <w:pPr>
-            <w:pStyle w:val="Sumrio1"/>
+            <w:pStyle w:val="TOC1"/>
             <w:tabs>
               <w:tab w:val="right" w:leader="dot" w:pos="9061"/>
             </w:tabs>
@@ -3035,7 +3141,7 @@
         </w:p>
         <w:p>
           <w:pPr>
-            <w:pStyle w:val="Sumrio2"/>
+            <w:pStyle w:val="TOC2"/>
             <w:tabs>
               <w:tab w:val="right" w:leader="dot" w:pos="9061"/>
             </w:tabs>
@@ -3107,7 +3213,7 @@
         </w:p>
         <w:p>
           <w:pPr>
-            <w:pStyle w:val="Sumrio2"/>
+            <w:pStyle w:val="TOC2"/>
             <w:tabs>
               <w:tab w:val="right" w:leader="dot" w:pos="9061"/>
             </w:tabs>
@@ -3179,7 +3285,7 @@
         </w:p>
         <w:p>
           <w:pPr>
-            <w:pStyle w:val="Sumrio2"/>
+            <w:pStyle w:val="TOC2"/>
             <w:tabs>
               <w:tab w:val="right" w:leader="dot" w:pos="9061"/>
             </w:tabs>
@@ -3251,7 +3357,7 @@
         </w:p>
         <w:p>
           <w:pPr>
-            <w:pStyle w:val="Sumrio2"/>
+            <w:pStyle w:val="TOC2"/>
             <w:tabs>
               <w:tab w:val="right" w:leader="dot" w:pos="9061"/>
             </w:tabs>
@@ -3323,7 +3429,7 @@
         </w:p>
         <w:p>
           <w:pPr>
-            <w:pStyle w:val="Sumrio2"/>
+            <w:pStyle w:val="TOC2"/>
             <w:tabs>
               <w:tab w:val="right" w:leader="dot" w:pos="9061"/>
             </w:tabs>
@@ -3395,7 +3501,7 @@
         </w:p>
         <w:p>
           <w:pPr>
-            <w:pStyle w:val="Sumrio1"/>
+            <w:pStyle w:val="TOC1"/>
             <w:tabs>
               <w:tab w:val="left" w:pos="440"/>
               <w:tab w:val="right" w:leader="dot" w:pos="9061"/>
@@ -3520,7 +3626,7 @@
     </w:p>
     <w:p>
       <w:pPr>
-        <w:pStyle w:val="PargrafodaLista"/>
+        <w:pStyle w:val="ListParagraph"/>
         <w:numPr>
           <w:ilvl w:val="0"/>
           <w:numId w:val="3"/>
@@ -3536,7 +3642,7 @@
     </w:p>
     <w:p>
       <w:pPr>
-        <w:pStyle w:val="PargrafodaLista"/>
+        <w:pStyle w:val="ListParagraph"/>
         <w:numPr>
           <w:ilvl w:val="0"/>
           <w:numId w:val="3"/>
@@ -3555,7 +3661,7 @@
     </w:p>
     <w:p>
       <w:pPr>
-        <w:pStyle w:val="PargrafodaLista"/>
+        <w:pStyle w:val="ListParagraph"/>
         <w:numPr>
           <w:ilvl w:val="0"/>
           <w:numId w:val="3"/>
@@ -3571,7 +3677,7 @@
     </w:p>
     <w:p>
       <w:pPr>
-        <w:pStyle w:val="PargrafodaLista"/>
+        <w:pStyle w:val="ListParagraph"/>
         <w:numPr>
           <w:ilvl w:val="0"/>
           <w:numId w:val="3"/>
@@ -3593,7 +3699,7 @@
     </w:p>
     <w:p>
       <w:pPr>
-        <w:pStyle w:val="PargrafodaLista"/>
+        <w:pStyle w:val="ListParagraph"/>
         <w:numPr>
           <w:ilvl w:val="0"/>
           <w:numId w:val="3"/>
@@ -3609,7 +3715,7 @@
     </w:p>
     <w:p>
       <w:pPr>
-        <w:pStyle w:val="PargrafodaLista"/>
+        <w:pStyle w:val="ListParagraph"/>
         <w:numPr>
           <w:ilvl w:val="0"/>
           <w:numId w:val="3"/>
@@ -3625,14 +3731,13 @@
     </w:p>
     <w:p>
       <w:pPr>
-        <w:pStyle w:val="PargrafodaLista"/>
+        <w:pStyle w:val="ListParagraph"/>
         <w:numPr>
           <w:ilvl w:val="0"/>
           <w:numId w:val="3"/>
         </w:numPr>
         <w:spacing w:line="360" w:lineRule="auto"/>
       </w:pPr>
-      <w:proofErr w:type="spellStart"/>
       <w:r>
         <w:t>V</w:t>
       </w:r>
@@ -3642,35 +3747,32 @@
       <w:r>
         <w:t>ode</w:t>
       </w:r>
-      <w:proofErr w:type="spellEnd"/>
       <w:r>
         <w:t xml:space="preserve"> - ok</w:t>
       </w:r>
     </w:p>
     <w:p>
       <w:pPr>
-        <w:pStyle w:val="PargrafodaLista"/>
+        <w:pStyle w:val="ListParagraph"/>
         <w:numPr>
           <w:ilvl w:val="0"/>
           <w:numId w:val="3"/>
         </w:numPr>
         <w:spacing w:line="360" w:lineRule="auto"/>
       </w:pPr>
-      <w:proofErr w:type="spellStart"/>
       <w:r>
         <w:t>DB</w:t>
       </w:r>
       <w:r>
         <w:t>eaver</w:t>
       </w:r>
-      <w:proofErr w:type="spellEnd"/>
       <w:r>
         <w:t xml:space="preserve"> - ok</w:t>
       </w:r>
     </w:p>
     <w:p>
       <w:pPr>
-        <w:pStyle w:val="PargrafodaLista"/>
+        <w:pStyle w:val="ListParagraph"/>
         <w:numPr>
           <w:ilvl w:val="0"/>
           <w:numId w:val="3"/>
@@ -3686,7 +3788,7 @@
     </w:p>
     <w:p>
       <w:pPr>
-        <w:pStyle w:val="PargrafodaLista"/>
+        <w:pStyle w:val="ListParagraph"/>
         <w:numPr>
           <w:ilvl w:val="0"/>
           <w:numId w:val="3"/>
@@ -3699,7 +3801,7 @@
     </w:p>
     <w:p>
       <w:pPr>
-        <w:pStyle w:val="PargrafodaLista"/>
+        <w:pStyle w:val="ListParagraph"/>
         <w:numPr>
           <w:ilvl w:val="0"/>
           <w:numId w:val="3"/>
@@ -3730,7 +3832,7 @@
     </w:p>
     <w:p>
       <w:pPr>
-        <w:pStyle w:val="PargrafodaLista"/>
+        <w:pStyle w:val="ListParagraph"/>
         <w:numPr>
           <w:ilvl w:val="0"/>
           <w:numId w:val="3"/>
@@ -3743,7 +3845,7 @@
     </w:p>
     <w:p>
       <w:pPr>
-        <w:pStyle w:val="PargrafodaLista"/>
+        <w:pStyle w:val="ListParagraph"/>
         <w:numPr>
           <w:ilvl w:val="0"/>
           <w:numId w:val="3"/>
@@ -3756,7 +3858,7 @@
     </w:p>
     <w:p>
       <w:pPr>
-        <w:pStyle w:val="PargrafodaLista"/>
+        <w:pStyle w:val="ListParagraph"/>
         <w:numPr>
           <w:ilvl w:val="0"/>
           <w:numId w:val="3"/>
@@ -3769,7 +3871,7 @@
     </w:p>
     <w:p>
       <w:pPr>
-        <w:pStyle w:val="PargrafodaLista"/>
+        <w:pStyle w:val="ListParagraph"/>
         <w:numPr>
           <w:ilvl w:val="0"/>
           <w:numId w:val="3"/>
@@ -3782,7 +3884,7 @@
     </w:p>
     <w:p>
       <w:pPr>
-        <w:pStyle w:val="PargrafodaLista"/>
+        <w:pStyle w:val="ListParagraph"/>
         <w:numPr>
           <w:ilvl w:val="0"/>
           <w:numId w:val="3"/>
@@ -3974,26 +4076,39 @@
               <w:color w:val="000000"/>
             </w:rPr>
           </w:pPr>
-          <w:fldSimple w:instr=" TOC \h \u \z ">
-            <w:hyperlink w:anchor="_3j2qqm3">
-              <w:r>
-                <w:rPr>
-                  <w:rFonts w:eastAsia="Arial" w:cs="Arial"/>
-                  <w:color w:val="000000"/>
-                </w:rPr>
-                <w:t>Figura 1. Crescimento total da automação no Brasil, medido pelo índice de automação de 0 a 1. (GS1 Brasil, 2020)</w:t>
-              </w:r>
-            </w:hyperlink>
-            <w:hyperlink w:anchor="_3j2qqm3">
-              <w:r>
-                <w:rPr>
-                  <w:color w:val="000000"/>
-                </w:rPr>
-                <w:tab/>
-                <w:t>9</w:t>
-              </w:r>
-            </w:hyperlink>
-          </w:fldSimple>
+          <w:r>
+            <w:fldChar w:fldCharType="begin"/>
+          </w:r>
+          <w:r>
+            <w:instrText xml:space="preserve"> TOC \h \u \z </w:instrText>
+          </w:r>
+          <w:r>
+            <w:fldChar w:fldCharType="separate"/>
+          </w:r>
+          <w:hyperlink w:anchor="_3j2qqm3">
+            <w:r>
+              <w:rPr>
+                <w:rFonts w:eastAsia="Arial" w:cs="Arial"/>
+                <w:color w:val="000000"/>
+              </w:rPr>
+              <w:t>Figura 1. Crescimento total da automação no Brasil, medido pelo índice de automação de 0 a 1. (GS1 Brasil, 2020)</w:t>
+            </w:r>
+          </w:hyperlink>
+          <w:hyperlink w:anchor="_3j2qqm3">
+            <w:r>
+              <w:rPr>
+                <w:color w:val="000000"/>
+              </w:rPr>
+              <w:tab/>
+              <w:t>9</w:t>
+            </w:r>
+          </w:hyperlink>
+          <w:r>
+            <w:rPr>
+              <w:color w:val="000000"/>
+            </w:rPr>
+            <w:fldChar w:fldCharType="end"/>
+          </w:r>
         </w:p>
       </w:sdtContent>
     </w:sdt>
@@ -4019,7 +4134,7 @@
     </w:p>
     <w:p>
       <w:pPr>
-        <w:pStyle w:val="Ttulo1"/>
+        <w:pStyle w:val="Heading1"/>
         <w:numPr>
           <w:ilvl w:val="0"/>
           <w:numId w:val="1"/>
@@ -4085,23 +4200,7 @@
           <w:rFonts w:eastAsia="Arial" w:cs="Arial"/>
           <w:szCs w:val="24"/>
         </w:rPr>
-        <w:t xml:space="preserve">O tema escolhido é o desenvolvimento de um protótipo de uma estante de biblioteca construída com uso do micro controlador Arduino, nele serão incluídos sensores de presença, onde os mesmos irão identificar se um livro foi alugado ou devolvido, será incluído também um dispositivo acoplado ao Arduino, denominado de </w:t>
-      </w:r>
-      <w:proofErr w:type="spellStart"/>
-      <w:r>
-        <w:rPr>
-          <w:rFonts w:eastAsia="Arial" w:cs="Arial"/>
-          <w:szCs w:val="24"/>
-        </w:rPr>
-        <w:t>shield</w:t>
-      </w:r>
-      <w:proofErr w:type="spellEnd"/>
-      <w:r>
-        <w:rPr>
-          <w:rFonts w:eastAsia="Arial" w:cs="Arial"/>
-          <w:szCs w:val="24"/>
-        </w:rPr>
-        <w:t>, que irá efetuar a comunicação com o aplicativo no celular.</w:t>
+        <w:t>O tema escolhido é o desenvolvimento de um protótipo de uma estante de biblioteca construída com uso do micro controlador Arduino, nele serão incluídos sensores de presença, onde os mesmos irão identificar se um livro foi alugado ou devolvido, será incluído também um dispositivo acoplado ao Arduino, denominado de shield, que irá efetuar a comunicação com o aplicativo no celular.</w:t>
       </w:r>
     </w:p>
     <w:p>
@@ -4197,7 +4296,7 @@
     </w:p>
     <w:p>
       <w:pPr>
-        <w:pStyle w:val="Ttulo2"/>
+        <w:pStyle w:val="Heading2"/>
         <w:numPr>
           <w:ilvl w:val="1"/>
           <w:numId w:val="1"/>
@@ -4435,71 +4534,7 @@
           <w:rFonts w:eastAsia="Arial" w:cs="Arial"/>
           <w:szCs w:val="24"/>
         </w:rPr>
-        <w:t xml:space="preserve">Podemos utilizar como exemplo as inovadoras lojas de conveniência de rede </w:t>
-      </w:r>
-      <w:proofErr w:type="spellStart"/>
-      <w:r>
-        <w:rPr>
-          <w:rFonts w:eastAsia="Arial" w:cs="Arial"/>
-          <w:szCs w:val="24"/>
-        </w:rPr>
-        <w:t>Amazon</w:t>
-      </w:r>
-      <w:proofErr w:type="spellEnd"/>
-      <w:r>
-        <w:rPr>
-          <w:rFonts w:eastAsia="Arial" w:cs="Arial"/>
-          <w:szCs w:val="24"/>
-        </w:rPr>
-        <w:t xml:space="preserve"> Go, da gigante </w:t>
-      </w:r>
-      <w:proofErr w:type="spellStart"/>
-      <w:r>
-        <w:rPr>
-          <w:rFonts w:eastAsia="Arial" w:cs="Arial"/>
-          <w:szCs w:val="24"/>
-        </w:rPr>
-        <w:t>Amazon</w:t>
-      </w:r>
-      <w:proofErr w:type="spellEnd"/>
-      <w:r>
-        <w:rPr>
-          <w:rFonts w:eastAsia="Arial" w:cs="Arial"/>
-          <w:szCs w:val="24"/>
-        </w:rPr>
-        <w:t xml:space="preserve">, que tiveram início de suas atividades em meados do ano de 2017, lá nos Estados Unidos, a premissa dessas lojas de conveniência seria o uso de uma forma de automação e praticidade na hora das compras, a loja não conta com caixas, e nem pontos de checagem, você simplesmente acessa o aplicativo e adentra o estabelecimento, os produtos retirados das prateleiras terão o valor automaticamente descontado da sua conta </w:t>
-      </w:r>
-      <w:proofErr w:type="spellStart"/>
-      <w:r>
-        <w:rPr>
-          <w:rFonts w:eastAsia="Arial" w:cs="Arial"/>
-          <w:szCs w:val="24"/>
-        </w:rPr>
-        <w:t>Amazon</w:t>
-      </w:r>
-      <w:proofErr w:type="spellEnd"/>
-      <w:r>
-        <w:rPr>
-          <w:rFonts w:eastAsia="Arial" w:cs="Arial"/>
-          <w:szCs w:val="24"/>
-        </w:rPr>
-        <w:t>. (</w:t>
-      </w:r>
-      <w:proofErr w:type="spellStart"/>
-      <w:r>
-        <w:rPr>
-          <w:rFonts w:eastAsia="Arial" w:cs="Arial"/>
-          <w:szCs w:val="24"/>
-        </w:rPr>
-        <w:t>Tillman</w:t>
-      </w:r>
-      <w:proofErr w:type="spellEnd"/>
-      <w:r>
-        <w:rPr>
-          <w:rFonts w:eastAsia="Arial" w:cs="Arial"/>
-          <w:szCs w:val="24"/>
-        </w:rPr>
-        <w:t>, 2022).</w:t>
+        <w:t>Podemos utilizar como exemplo as inovadoras lojas de conveniência de rede Amazon Go, da gigante Amazon, que tiveram início de suas atividades em meados do ano de 2017, lá nos Estados Unidos, a premissa dessas lojas de conveniência seria o uso de uma forma de automação e praticidade na hora das compras, a loja não conta com caixas, e nem pontos de checagem, você simplesmente acessa o aplicativo e adentra o estabelecimento, os produtos retirados das prateleiras terão o valor automaticamente descontado da sua conta Amazon. (Tillman, 2022).</w:t>
       </w:r>
     </w:p>
     <w:p>
@@ -4790,7 +4825,7 @@
     </w:p>
     <w:p>
       <w:pPr>
-        <w:pStyle w:val="Ttulo3"/>
+        <w:pStyle w:val="Heading3"/>
         <w:numPr>
           <w:ilvl w:val="2"/>
           <w:numId w:val="1"/>
@@ -4924,7 +4959,7 @@
     </w:p>
     <w:p>
       <w:pPr>
-        <w:pStyle w:val="Ttulo3"/>
+        <w:pStyle w:val="Heading3"/>
         <w:numPr>
           <w:ilvl w:val="2"/>
           <w:numId w:val="1"/>
@@ -5123,7 +5158,7 @@
     </w:p>
     <w:p>
       <w:pPr>
-        <w:pStyle w:val="Ttulo2"/>
+        <w:pStyle w:val="Heading2"/>
         <w:numPr>
           <w:ilvl w:val="1"/>
           <w:numId w:val="1"/>
@@ -5330,7 +5365,7 @@
     </w:p>
     <w:p>
       <w:pPr>
-        <w:pStyle w:val="Ttulo2"/>
+        <w:pStyle w:val="Heading2"/>
         <w:numPr>
           <w:ilvl w:val="1"/>
           <w:numId w:val="1"/>
@@ -5437,7 +5472,7 @@
     </w:p>
     <w:p>
       <w:pPr>
-        <w:pStyle w:val="Ttulo2"/>
+        <w:pStyle w:val="Heading2"/>
         <w:numPr>
           <w:ilvl w:val="1"/>
           <w:numId w:val="1"/>
@@ -5458,7 +5493,7 @@
     </w:p>
     <w:p>
       <w:pPr>
-        <w:pStyle w:val="Ttulo3"/>
+        <w:pStyle w:val="Heading3"/>
         <w:numPr>
           <w:ilvl w:val="2"/>
           <w:numId w:val="1"/>
@@ -5505,7 +5540,7 @@
     </w:p>
     <w:p>
       <w:pPr>
-        <w:pStyle w:val="Ttulo3"/>
+        <w:pStyle w:val="Heading3"/>
         <w:numPr>
           <w:ilvl w:val="2"/>
           <w:numId w:val="1"/>
@@ -5700,43 +5735,7 @@
           <w:color w:val="000000"/>
           <w:szCs w:val="24"/>
         </w:rPr>
-        <w:t>A API (</w:t>
-      </w:r>
-      <w:proofErr w:type="spellStart"/>
-      <w:r>
-        <w:rPr>
-          <w:rFonts w:eastAsia="Arial" w:cs="Arial"/>
-          <w:color w:val="000000"/>
-          <w:szCs w:val="24"/>
-        </w:rPr>
-        <w:t>Application</w:t>
-      </w:r>
-      <w:proofErr w:type="spellEnd"/>
-      <w:r>
-        <w:rPr>
-          <w:rFonts w:eastAsia="Arial" w:cs="Arial"/>
-          <w:color w:val="000000"/>
-          <w:szCs w:val="24"/>
-        </w:rPr>
-        <w:t xml:space="preserve"> </w:t>
-      </w:r>
-      <w:proofErr w:type="spellStart"/>
-      <w:r>
-        <w:rPr>
-          <w:rFonts w:eastAsia="Arial" w:cs="Arial"/>
-          <w:color w:val="000000"/>
-          <w:szCs w:val="24"/>
-        </w:rPr>
-        <w:t>Programming</w:t>
-      </w:r>
-      <w:proofErr w:type="spellEnd"/>
-      <w:r>
-        <w:rPr>
-          <w:rFonts w:eastAsia="Arial" w:cs="Arial"/>
-          <w:color w:val="000000"/>
-          <w:szCs w:val="24"/>
-        </w:rPr>
-        <w:t xml:space="preserve"> Interface) responsável pela comunicação do banco de dados com o aplicativo de celular e regras de negócio, utilizará como base o paradigma de orientação a objetos, com a linguagem Java.</w:t>
+        <w:t>A API (Application Programming Interface) responsável pela comunicação do banco de dados com o aplicativo de celular e regras de negócio, utilizará como base o paradigma de orientação a objetos, com a linguagem Java.</w:t>
       </w:r>
     </w:p>
     <w:p>
@@ -5785,7 +5784,7 @@
       <w:commentRangeEnd w:id="12"/>
       <w:r>
         <w:rPr>
-          <w:rStyle w:val="Refdecomentrio"/>
+          <w:rStyle w:val="CommentReference"/>
         </w:rPr>
         <w:commentReference w:id="12"/>
       </w:r>
@@ -5796,27 +5795,7 @@
           <w:szCs w:val="24"/>
           <w:highlight w:val="red"/>
         </w:rPr>
-        <w:t xml:space="preserve"> a linguagem </w:t>
-      </w:r>
-      <w:proofErr w:type="spellStart"/>
-      <w:r>
-        <w:rPr>
-          <w:rFonts w:eastAsia="Arial" w:cs="Arial"/>
-          <w:color w:val="000000"/>
-          <w:szCs w:val="24"/>
-          <w:highlight w:val="red"/>
-        </w:rPr>
-        <w:t>Kotlin</w:t>
-      </w:r>
-      <w:proofErr w:type="spellEnd"/>
-      <w:r>
-        <w:rPr>
-          <w:rFonts w:eastAsia="Arial" w:cs="Arial"/>
-          <w:color w:val="000000"/>
-          <w:szCs w:val="24"/>
-          <w:highlight w:val="red"/>
-        </w:rPr>
-        <w:t>, que também é baseada no paradigma orientado a objetos, mas possui um amplo espaço no paradigma funcional, já que é uma linguagem voltada a produtividade.</w:t>
+        <w:t xml:space="preserve"> a linguagem Kotlin, que também é baseada no paradigma orientado a objetos, mas possui um amplo espaço no paradigma funcional, já que é uma linguagem voltada a produtividade.</w:t>
       </w:r>
       <w:r>
         <w:rPr>
@@ -5854,7 +5833,7 @@
     </w:p>
     <w:p>
       <w:pPr>
-        <w:pStyle w:val="Ttulo2"/>
+        <w:pStyle w:val="Heading2"/>
         <w:numPr>
           <w:ilvl w:val="1"/>
           <w:numId w:val="1"/>
@@ -6063,23 +6042,7 @@
           <w:rFonts w:eastAsia="Arial" w:cs="Arial"/>
           <w:szCs w:val="24"/>
         </w:rPr>
-        <w:t xml:space="preserve">Neste sentido, a pesquisa desenvolvida em nível de graduação tem </w:t>
-      </w:r>
-      <w:proofErr w:type="spellStart"/>
-      <w:r>
-        <w:rPr>
-          <w:rFonts w:eastAsia="Arial" w:cs="Arial"/>
-          <w:szCs w:val="24"/>
-        </w:rPr>
-        <w:t>com</w:t>
-      </w:r>
-      <w:proofErr w:type="spellEnd"/>
-      <w:r>
-        <w:rPr>
-          <w:rFonts w:eastAsia="Arial" w:cs="Arial"/>
-          <w:szCs w:val="24"/>
-        </w:rPr>
-        <w:t xml:space="preserve"> objetivo em conceber ideia adequadas ao contexto proposto e colocar em prática estudos de casos, como no de uma automação de uma biblioteca, assim como seus impactos e dificuldades.</w:t>
+        <w:t>Neste sentido, a pesquisa desenvolvida em nível de graduação tem com objetivo em conceber ideia adequadas ao contexto proposto e colocar em prática estudos de casos, como no de uma automação de uma biblioteca, assim como seus impactos e dificuldades.</w:t>
       </w:r>
     </w:p>
     <w:p>
@@ -6218,7 +6181,7 @@
     </w:p>
     <w:p>
       <w:pPr>
-        <w:pStyle w:val="Ttulo2"/>
+        <w:pStyle w:val="Heading2"/>
         <w:numPr>
           <w:ilvl w:val="1"/>
           <w:numId w:val="1"/>
@@ -6411,7 +6374,7 @@
     </w:p>
     <w:p>
       <w:pPr>
-        <w:pStyle w:val="Ttulo1"/>
+        <w:pStyle w:val="Heading1"/>
         <w:numPr>
           <w:ilvl w:val="0"/>
           <w:numId w:val="1"/>
@@ -6432,7 +6395,7 @@
     </w:p>
     <w:p>
       <w:pPr>
-        <w:pStyle w:val="Ttulo2"/>
+        <w:pStyle w:val="Heading2"/>
         <w:numPr>
           <w:ilvl w:val="1"/>
           <w:numId w:val="1"/>
@@ -6821,7 +6784,7 @@
     </w:p>
     <w:p>
       <w:pPr>
-        <w:pStyle w:val="Ttulo2"/>
+        <w:pStyle w:val="Heading2"/>
         <w:numPr>
           <w:ilvl w:val="1"/>
           <w:numId w:val="1"/>
@@ -6841,7 +6804,7 @@
     </w:p>
     <w:p>
       <w:pPr>
-        <w:pStyle w:val="Ttulo3"/>
+        <w:pStyle w:val="Heading3"/>
         <w:numPr>
           <w:ilvl w:val="2"/>
           <w:numId w:val="1"/>
@@ -6936,7 +6899,7 @@
     </w:p>
     <w:p>
       <w:pPr>
-        <w:pStyle w:val="Ttulo3"/>
+        <w:pStyle w:val="Heading3"/>
         <w:numPr>
           <w:ilvl w:val="2"/>
           <w:numId w:val="1"/>
@@ -6958,7 +6921,7 @@
       <w:commentRangeEnd w:id="20"/>
       <w:r>
         <w:rPr>
-          <w:rStyle w:val="Refdecomentrio"/>
+          <w:rStyle w:val="CommentReference"/>
           <w:rFonts w:ascii="Calibri" w:eastAsia="Calibri" w:hAnsi="Calibri" w:cs="Calibri"/>
           <w:color w:val="auto"/>
         </w:rPr>
@@ -7005,7 +6968,7 @@
     </w:p>
     <w:p>
       <w:pPr>
-        <w:pStyle w:val="Ttulo2"/>
+        <w:pStyle w:val="Heading2"/>
         <w:numPr>
           <w:ilvl w:val="1"/>
           <w:numId w:val="1"/>
@@ -7105,23 +7068,7 @@
           <w:rFonts w:eastAsia="Arial" w:cs="Arial"/>
           <w:szCs w:val="24"/>
         </w:rPr>
-        <w:t xml:space="preserve">Segundo COLOMBERO (2013), o software embarcado não é reconhecido como tal, além de não ser tratado de forma separada com do equipamento o mesmo foi desenvolvido. Além de ter </w:t>
-      </w:r>
-      <w:proofErr w:type="spellStart"/>
-      <w:r>
-        <w:rPr>
-          <w:rFonts w:eastAsia="Arial" w:cs="Arial"/>
-          <w:szCs w:val="24"/>
-        </w:rPr>
-        <w:t>com</w:t>
-      </w:r>
-      <w:proofErr w:type="spellEnd"/>
-      <w:r>
-        <w:rPr>
-          <w:rFonts w:eastAsia="Arial" w:cs="Arial"/>
-          <w:szCs w:val="24"/>
-        </w:rPr>
-        <w:t xml:space="preserve"> exemplo de aplicabilidade fundamental, é uso na fabricação de celulares.</w:t>
+        <w:t>Segundo COLOMBERO (2013), o software embarcado não é reconhecido como tal, além de não ser tratado de forma separada com do equipamento o mesmo foi desenvolvido. Além de ter com exemplo de aplicabilidade fundamental, é uso na fabricação de celulares.</w:t>
       </w:r>
     </w:p>
     <w:p>
@@ -7226,7 +7173,7 @@
     </w:p>
     <w:p>
       <w:pPr>
-        <w:pStyle w:val="Ttulo2"/>
+        <w:pStyle w:val="Heading2"/>
         <w:numPr>
           <w:ilvl w:val="1"/>
           <w:numId w:val="1"/>
@@ -7676,23 +7623,7 @@
           <w:rFonts w:eastAsia="Arial" w:cs="Arial"/>
           <w:color w:val="000000"/>
         </w:rPr>
-        <w:t>Além da complexidade inerente a funções mais sofisticadas, vemos que estes objetos começam a interagir uns com os outros, criando uma verdadeira internet das maquinas, que começa a ser chamada de M2M (</w:t>
-      </w:r>
-      <w:proofErr w:type="spellStart"/>
-      <w:r>
-        <w:rPr>
-          <w:rFonts w:eastAsia="Arial" w:cs="Arial"/>
-          <w:color w:val="000000"/>
-        </w:rPr>
-        <w:t>machine-to-machine</w:t>
-      </w:r>
-      <w:proofErr w:type="spellEnd"/>
-      <w:r>
-        <w:rPr>
-          <w:rFonts w:eastAsia="Arial" w:cs="Arial"/>
-          <w:color w:val="000000"/>
-        </w:rPr>
-        <w:t>). Esta comunicação, muitas vezes invisível a nós, conectará máquinas com máquinas, sem intervenção humana. Muitos dos processadores de 32 bits que equipam estes dispositivos já são bem mais potentes que os equipavam os nossos conhecidos PCs de dez anos atrás. (Software Embarcado – A nova onda da informática, 2005, p. 2)</w:t>
+        <w:t>Além da complexidade inerente a funções mais sofisticadas, vemos que estes objetos começam a interagir uns com os outros, criando uma verdadeira internet das maquinas, que começa a ser chamada de M2M (machine-to-machine). Esta comunicação, muitas vezes invisível a nós, conectará máquinas com máquinas, sem intervenção humana. Muitos dos processadores de 32 bits que equipam estes dispositivos já são bem mais potentes que os equipavam os nossos conhecidos PCs de dez anos atrás. (Software Embarcado – A nova onda da informática, 2005, p. 2)</w:t>
       </w:r>
     </w:p>
     <w:p>
@@ -7782,7 +7713,7 @@
     </w:p>
     <w:p>
       <w:pPr>
-        <w:pStyle w:val="Ttulo1"/>
+        <w:pStyle w:val="Heading1"/>
       </w:pPr>
       <w:bookmarkStart w:id="23" w:name="_Toc142167032"/>
       <w:r>
@@ -7810,22 +7741,27 @@
           <w:rFonts w:cs="Arial"/>
           <w:szCs w:val="24"/>
         </w:rPr>
-        <w:t xml:space="preserve">Para a realização deste trabalho foram utilizadas diversas ferramentas, </w:t>
-      </w:r>
-      <w:proofErr w:type="spellStart"/>
+        <w:t>Para a realização deste trabalho foram utilizadas diversas ferramentas, des</w:t>
+      </w:r>
       <w:r>
         <w:rPr>
           <w:rFonts w:cs="Arial"/>
           <w:szCs w:val="24"/>
         </w:rPr>
-        <w:t>des</w:t>
-      </w:r>
-      <w:proofErr w:type="spellEnd"/>
+        <w:t xml:space="preserve"> </w:t>
+      </w:r>
       <w:r>
         <w:rPr>
           <w:rFonts w:cs="Arial"/>
           <w:szCs w:val="24"/>
         </w:rPr>
+        <w:t>de</w:t>
+      </w:r>
+      <w:r>
+        <w:rPr>
+          <w:rFonts w:cs="Arial"/>
+          <w:szCs w:val="24"/>
+        </w:rPr>
         <w:t xml:space="preserve"> </w:t>
       </w:r>
       <w:r>
@@ -7833,13 +7769,27 @@
           <w:rFonts w:cs="Arial"/>
           <w:szCs w:val="24"/>
         </w:rPr>
-        <w:t>de</w:t>
+        <w:t xml:space="preserve">linguagens de programação e ferramentas de testes, editores de </w:t>
       </w:r>
       <w:r>
         <w:rPr>
           <w:rFonts w:cs="Arial"/>
           <w:szCs w:val="24"/>
         </w:rPr>
+        <w:t>códigos etc.</w:t>
+      </w:r>
+      <w:r>
+        <w:rPr>
+          <w:rFonts w:cs="Arial"/>
+          <w:szCs w:val="24"/>
+        </w:rPr>
+        <w:t xml:space="preserve"> Abaixo há em</w:t>
+      </w:r>
+      <w:r>
+        <w:rPr>
+          <w:rFonts w:cs="Arial"/>
+          <w:szCs w:val="24"/>
+        </w:rPr>
         <w:t xml:space="preserve"> </w:t>
       </w:r>
       <w:r>
@@ -7847,114 +7797,57 @@
           <w:rFonts w:cs="Arial"/>
           <w:szCs w:val="24"/>
         </w:rPr>
-        <w:t xml:space="preserve">linguagens de programação e ferramentas de testes, editores de </w:t>
-      </w:r>
-      <w:r>
-        <w:rPr>
-          <w:rFonts w:cs="Arial"/>
-          <w:szCs w:val="24"/>
-        </w:rPr>
-        <w:t>códigos etc.</w:t>
-      </w:r>
-      <w:r>
-        <w:rPr>
-          <w:rFonts w:cs="Arial"/>
-          <w:szCs w:val="24"/>
-        </w:rPr>
-        <w:t xml:space="preserve"> Abaixo há em</w:t>
-      </w:r>
-      <w:r>
-        <w:rPr>
-          <w:rFonts w:cs="Arial"/>
-          <w:szCs w:val="24"/>
-        </w:rPr>
+        <w:t>detalhe todo o ambiente de desenvolvimento e as ferramentas utilizadas neste</w:t>
+      </w:r>
+    </w:p>
+    <w:p>
+      <w:pPr>
+        <w:spacing w:line="360" w:lineRule="auto"/>
+        <w:jc w:val="both"/>
+      </w:pPr>
+    </w:p>
+    <w:p>
+      <w:pPr>
+        <w:pStyle w:val="Heading2"/>
+        <w:spacing w:line="360" w:lineRule="auto"/>
+        <w:jc w:val="both"/>
+      </w:pPr>
+      <w:bookmarkStart w:id="24" w:name="_Toc142167033"/>
+      <w:r>
+        <w:t>3.1. Intellij</w:t>
+      </w:r>
+      <w:bookmarkEnd w:id="24"/>
+    </w:p>
+    <w:p>
+      <w:pPr>
+        <w:spacing w:line="360" w:lineRule="auto"/>
+        <w:jc w:val="both"/>
+      </w:pPr>
+    </w:p>
+    <w:p>
+      <w:pPr>
+        <w:spacing w:line="360" w:lineRule="auto"/>
+        <w:jc w:val="both"/>
+      </w:pPr>
+      <w:r>
+        <w:t>IntelliJ IDEA é um ambiente de desenvolvimento integrado (IDE) da JetBrains para</w:t>
+      </w:r>
+      <w:r>
         <w:t xml:space="preserve"> </w:t>
       </w:r>
       <w:r>
-        <w:rPr>
-          <w:rFonts w:cs="Arial"/>
-          <w:szCs w:val="24"/>
-        </w:rPr>
-        <w:t>detalhe todo o ambiente de desenvolvimento e as ferramentas utilizadas neste</w:t>
-      </w:r>
-    </w:p>
-    <w:p>
-      <w:pPr>
-        <w:spacing w:line="360" w:lineRule="auto"/>
-        <w:jc w:val="both"/>
-      </w:pPr>
-    </w:p>
-    <w:p>
-      <w:pPr>
-        <w:pStyle w:val="Ttulo2"/>
-        <w:spacing w:line="360" w:lineRule="auto"/>
-        <w:jc w:val="both"/>
-      </w:pPr>
-      <w:bookmarkStart w:id="24" w:name="_Toc142167033"/>
-      <w:r>
-        <w:t>3.1. Intellij</w:t>
-      </w:r>
-      <w:bookmarkEnd w:id="24"/>
-    </w:p>
-    <w:p>
-      <w:pPr>
-        <w:spacing w:line="360" w:lineRule="auto"/>
-        <w:jc w:val="both"/>
-      </w:pPr>
-    </w:p>
-    <w:p>
-      <w:pPr>
-        <w:spacing w:line="360" w:lineRule="auto"/>
-        <w:jc w:val="both"/>
-      </w:pPr>
-      <w:proofErr w:type="spellStart"/>
-      <w:r>
-        <w:t>IntelliJ</w:t>
-      </w:r>
-      <w:proofErr w:type="spellEnd"/>
-      <w:r>
-        <w:t xml:space="preserve"> IDEA é um ambiente de desenvolvimento integrado (IDE) da </w:t>
-      </w:r>
-      <w:proofErr w:type="spellStart"/>
-      <w:r>
-        <w:t>JetBrains</w:t>
-      </w:r>
-      <w:proofErr w:type="spellEnd"/>
-      <w:r>
-        <w:t xml:space="preserve"> para</w:t>
+        <w:t>desenvolvimento de software especialmente dedicado a linguagens baseadas em JVM, assim</w:t>
       </w:r>
       <w:r>
         <w:t xml:space="preserve"> </w:t>
       </w:r>
       <w:r>
-        <w:t>desenvolvimento de software especialmente dedicado a linguagens baseadas em JVM, assim</w:t>
+        <w:t>como Java, Groovy e Kotlin. É escrito na linguagem Java e está disponível tanto na sua versão</w:t>
       </w:r>
       <w:r>
         <w:t xml:space="preserve"> </w:t>
       </w:r>
       <w:r>
-        <w:t xml:space="preserve">como Java, </w:t>
-      </w:r>
-      <w:proofErr w:type="spellStart"/>
-      <w:r>
-        <w:t>Groovy</w:t>
-      </w:r>
-      <w:proofErr w:type="spellEnd"/>
-      <w:r>
-        <w:t xml:space="preserve"> e </w:t>
-      </w:r>
-      <w:proofErr w:type="spellStart"/>
-      <w:r>
-        <w:t>Kotlin</w:t>
-      </w:r>
-      <w:proofErr w:type="spellEnd"/>
-      <w:r>
-        <w:t>. É escrito na linguagem Java e está disponível tanto na sua versão</w:t>
-      </w:r>
-      <w:r>
-        <w:t xml:space="preserve"> </w:t>
-      </w:r>
-      <w:r>
         <w:t>gratuita (Community), quanto em sua versão paga (Premium).</w:t>
       </w:r>
     </w:p>
@@ -7966,7 +7859,7 @@
     </w:p>
     <w:p>
       <w:pPr>
-        <w:pStyle w:val="Ttulo2"/>
+        <w:pStyle w:val="Heading2"/>
         <w:spacing w:line="360" w:lineRule="auto"/>
         <w:jc w:val="both"/>
       </w:pPr>
@@ -7994,13 +7887,8 @@
         <w:t>nível</w:t>
       </w:r>
       <w:r>
-        <w:t xml:space="preserve">, é uma linguagem </w:t>
-      </w:r>
-      <w:proofErr w:type="spellStart"/>
-      <w:r>
-        <w:t>multi</w:t>
-      </w:r>
-      <w:proofErr w:type="spellEnd"/>
+        <w:t>, é uma linguagem multi</w:t>
+      </w:r>
       <w:r>
         <w:t xml:space="preserve"> </w:t>
       </w:r>
@@ -8084,15 +7972,7 @@
         <w:t xml:space="preserve"> </w:t>
       </w:r>
       <w:r>
-        <w:t xml:space="preserve">chamada Java </w:t>
-      </w:r>
-      <w:proofErr w:type="spellStart"/>
-      <w:r>
-        <w:t>bytecode</w:t>
-      </w:r>
-      <w:proofErr w:type="spellEnd"/>
-      <w:r>
-        <w:t>, em vez de diretamente para o código de máquina específico da</w:t>
+        <w:t>chamada Java bytecode, em vez de diretamente para o código de máquina específico da</w:t>
       </w:r>
       <w:r>
         <w:t xml:space="preserve"> arquitetura.</w:t>
@@ -8106,7 +7986,7 @@
     </w:p>
     <w:p>
       <w:pPr>
-        <w:pStyle w:val="Ttulo2"/>
+        <w:pStyle w:val="Heading2"/>
         <w:spacing w:line="360" w:lineRule="auto"/>
         <w:jc w:val="both"/>
       </w:pPr>
@@ -8139,21 +8019,8 @@
       <w:r>
         <w:t xml:space="preserve"> </w:t>
       </w:r>
-      <w:proofErr w:type="spellStart"/>
-      <w:r>
-        <w:t>Structured</w:t>
-      </w:r>
-      <w:proofErr w:type="spellEnd"/>
-      <w:r>
-        <w:t xml:space="preserve"> Query </w:t>
-      </w:r>
-      <w:proofErr w:type="spellStart"/>
-      <w:r>
-        <w:t>Language</w:t>
-      </w:r>
-      <w:proofErr w:type="spellEnd"/>
-      <w:r>
-        <w:t xml:space="preserve">) como interface. </w:t>
+      <w:r>
+        <w:t xml:space="preserve">Structured Query Language) como interface. </w:t>
       </w:r>
       <w:r>
         <w:t>É atualmente um dos sistemas de gerenciamento</w:t>
@@ -8177,15 +8044,7 @@
         <w:jc w:val="both"/>
       </w:pPr>
       <w:r>
-        <w:t xml:space="preserve">Entre os usuários do banco de dados MySQL estão: NASA, </w:t>
-      </w:r>
-      <w:proofErr w:type="spellStart"/>
-      <w:r>
-        <w:t>Friendster</w:t>
-      </w:r>
-      <w:proofErr w:type="spellEnd"/>
-      <w:r>
-        <w:t>, Banco Bradesco,</w:t>
+        <w:t>Entre os usuários do banco de dados MySQL estão: NASA, Friendster, Banco Bradesco,</w:t>
       </w:r>
       <w:r>
         <w:t xml:space="preserve"> </w:t>
@@ -8197,26 +8056,18 @@
         <w:t xml:space="preserve"> </w:t>
       </w:r>
       <w:r>
-        <w:t xml:space="preserve">Press, Alcatel, </w:t>
-      </w:r>
-      <w:proofErr w:type="spellStart"/>
-      <w:r>
-        <w:t>Slashdot</w:t>
-      </w:r>
-      <w:proofErr w:type="spellEnd"/>
-      <w:r>
-        <w:t>, Cisco Systems, Google, entre outros.</w:t>
-      </w:r>
-    </w:p>
-    <w:p>
-      <w:pPr>
-        <w:spacing w:line="360" w:lineRule="auto"/>
-        <w:jc w:val="both"/>
-      </w:pPr>
-    </w:p>
-    <w:p>
-      <w:pPr>
-        <w:pStyle w:val="Ttulo2"/>
+        <w:t>Press, Alcatel, Slashdot, Cisco Systems, Google, entre outros.</w:t>
+      </w:r>
+    </w:p>
+    <w:p>
+      <w:pPr>
+        <w:spacing w:line="360" w:lineRule="auto"/>
+        <w:jc w:val="both"/>
+      </w:pPr>
+    </w:p>
+    <w:p>
+      <w:pPr>
+        <w:pStyle w:val="Heading2"/>
         <w:spacing w:line="360" w:lineRule="auto"/>
         <w:jc w:val="both"/>
       </w:pPr>
@@ -8321,57 +8172,36 @@
     </w:p>
     <w:p>
       <w:pPr>
-        <w:pStyle w:val="Ttulo2"/>
+        <w:pStyle w:val="Heading2"/>
         <w:spacing w:line="360" w:lineRule="auto"/>
         <w:jc w:val="both"/>
       </w:pPr>
       <w:bookmarkStart w:id="28" w:name="_Toc142167037"/>
       <w:r>
         <w:lastRenderedPageBreak/>
-        <w:t xml:space="preserve">3.5. </w:t>
-      </w:r>
-      <w:proofErr w:type="spellStart"/>
-      <w:r>
-        <w:t>Postman</w:t>
+        <w:t>3.5. Postman</w:t>
       </w:r>
       <w:bookmarkEnd w:id="28"/>
-      <w:proofErr w:type="spellEnd"/>
-    </w:p>
-    <w:p>
-      <w:pPr>
-        <w:spacing w:line="360" w:lineRule="auto"/>
-        <w:jc w:val="both"/>
-      </w:pPr>
-    </w:p>
-    <w:p>
-      <w:pPr>
-        <w:spacing w:line="360" w:lineRule="auto"/>
-        <w:jc w:val="both"/>
-      </w:pPr>
-      <w:r>
-        <w:t xml:space="preserve">O </w:t>
-      </w:r>
-      <w:proofErr w:type="spellStart"/>
-      <w:r>
-        <w:t>Postman</w:t>
-      </w:r>
-      <w:proofErr w:type="spellEnd"/>
-      <w:r>
-        <w:t xml:space="preserve"> é uma plataforma de API para criar e usar APIs. Foi utilizado no projeto</w:t>
+    </w:p>
+    <w:p>
+      <w:pPr>
+        <w:spacing w:line="360" w:lineRule="auto"/>
+        <w:jc w:val="both"/>
+      </w:pPr>
+    </w:p>
+    <w:p>
+      <w:pPr>
+        <w:spacing w:line="360" w:lineRule="auto"/>
+        <w:jc w:val="both"/>
+      </w:pPr>
+      <w:r>
+        <w:t>O Postman é uma plataforma de API para criar e usar APIs. Foi utilizado no projeto</w:t>
       </w:r>
       <w:r>
         <w:t xml:space="preserve"> </w:t>
       </w:r>
       <w:r>
-        <w:t xml:space="preserve">para fazer o teste de </w:t>
-      </w:r>
-      <w:proofErr w:type="spellStart"/>
-      <w:r>
-        <w:t>endpoints</w:t>
-      </w:r>
-      <w:proofErr w:type="spellEnd"/>
-      <w:r>
-        <w:t xml:space="preserve"> sem a necessidade de desenvolver uma interface ao usuário,</w:t>
+        <w:t>para fazer o teste de endpoints sem a necessidade de desenvolver uma interface ao usuário,</w:t>
       </w:r>
       <w:r>
         <w:t xml:space="preserve"> </w:t>
@@ -8394,7 +8224,7 @@
     </w:p>
     <w:p>
       <w:pPr>
-        <w:pStyle w:val="Ttulo2"/>
+        <w:pStyle w:val="Heading2"/>
         <w:spacing w:line="360" w:lineRule="auto"/>
         <w:jc w:val="both"/>
       </w:pPr>
@@ -8428,18 +8258,13 @@
     </w:p>
     <w:p>
       <w:pPr>
-        <w:pStyle w:val="Ttulo2"/>
-        <w:spacing w:line="360" w:lineRule="auto"/>
-        <w:jc w:val="both"/>
-      </w:pPr>
-      <w:r>
-        <w:t xml:space="preserve">3.7. </w:t>
-      </w:r>
-      <w:proofErr w:type="spellStart"/>
-      <w:r>
-        <w:t>DBeaver</w:t>
-      </w:r>
-      <w:proofErr w:type="spellEnd"/>
+        <w:pStyle w:val="Heading2"/>
+        <w:spacing w:line="360" w:lineRule="auto"/>
+        <w:jc w:val="both"/>
+      </w:pPr>
+      <w:r>
+        <w:t>3.7. DBeaver</w:t>
+      </w:r>
     </w:p>
     <w:p>
       <w:pPr>
@@ -8461,15 +8286,7 @@
         <w:t>Se trata de um software de gerenciamento de banco de dados</w:t>
       </w:r>
       <w:r>
-        <w:t xml:space="preserve">, diferente de outra ferramentas do gênero a mesma conta com uma compatibilidade maior com tipos diferentes de dados, como Cloud e </w:t>
-      </w:r>
-      <w:proofErr w:type="spellStart"/>
-      <w:r>
-        <w:t>NoSql</w:t>
-      </w:r>
-      <w:proofErr w:type="spellEnd"/>
-      <w:r>
-        <w:t>, além do SQL por padrão, a mesma também possuí recursos de automação de operações cotidianas, tornando processo de gerenciamento mais ágil. Teve seu uso no projeto para testes do fluxo de dados, e também foi utilizado para gerenciamento dos dados em contraponto ao MySql e</w:t>
+        <w:t>, diferente de outra ferramentas do gênero a mesma conta com uma compatibilidade maior com tipos diferentes de dados, como Cloud e NoSql, além do SQL por padrão, a mesma também possuí recursos de automação de operações cotidianas, tornando processo de gerenciamento mais ágil. Teve seu uso no projeto para testes do fluxo de dados, e também foi utilizado para gerenciamento dos dados em contraponto ao MySql e</w:t>
       </w:r>
       <w:r>
         <w:t xml:space="preserve"> muitas vezes se mostrando mais versátil, mais eficiente e mais completo que o MySql.</w:t>
@@ -8488,7 +8305,7 @@
     </w:p>
     <w:p>
       <w:pPr>
-        <w:pStyle w:val="Ttulo2"/>
+        <w:pStyle w:val="Heading2"/>
         <w:spacing w:line="360" w:lineRule="auto"/>
         <w:jc w:val="both"/>
       </w:pPr>
@@ -8508,15 +8325,7 @@
         <w:jc w:val="both"/>
       </w:pPr>
       <w:r>
-        <w:t>Framework de JS (</w:t>
-      </w:r>
-      <w:proofErr w:type="spellStart"/>
-      <w:r>
-        <w:t>JavaScript</w:t>
-      </w:r>
-      <w:proofErr w:type="spellEnd"/>
-      <w:r>
-        <w:t xml:space="preserve">) utilizado para criação de </w:t>
+        <w:t xml:space="preserve">Framework de JS (JavaScript) utilizado para criação de </w:t>
       </w:r>
       <w:r>
         <w:t xml:space="preserve">interfaces, seja no ambiente web ou em aplicações. React foi utilizado na criação da parte visual do projeto, pois permite um ambiente visualmente funcional e </w:t>
@@ -8544,18 +8353,13 @@
     </w:p>
     <w:p>
       <w:pPr>
-        <w:pStyle w:val="Ttulo2"/>
-        <w:spacing w:line="360" w:lineRule="auto"/>
-        <w:jc w:val="both"/>
-      </w:pPr>
-      <w:r>
-        <w:t xml:space="preserve">3.9 </w:t>
-      </w:r>
-      <w:proofErr w:type="spellStart"/>
-      <w:r>
-        <w:t>VSCode</w:t>
-      </w:r>
-      <w:proofErr w:type="spellEnd"/>
+        <w:pStyle w:val="Heading2"/>
+        <w:spacing w:line="360" w:lineRule="auto"/>
+        <w:jc w:val="both"/>
+      </w:pPr>
+      <w:r>
+        <w:t>3.9 VSCode</w:t>
+      </w:r>
     </w:p>
     <w:p>
       <w:pPr>
@@ -8584,45 +8388,20 @@
           <w:rFonts w:cs="Arial"/>
           <w:szCs w:val="24"/>
         </w:rPr>
-        <w:t xml:space="preserve">código, é possível trabalhar com diversos tipos de texto, desde linguagens de programação, banco de dados e até mesmo textos comuns, além de possuir ferramentas de </w:t>
-      </w:r>
-      <w:proofErr w:type="spellStart"/>
+        <w:t>código, é possível trabalhar com diversos tipos de texto, desde linguagens de programação, banco de dados e até mesmo textos comuns, além de possuir ferramentas de debugger e marketplace onde pode se adquirir diversos plugins, tornando-a praticamente uma IDE universal. Teve seu uso no projeto de forma bastante ampla na parte dos códigos, sendo usada para interface, banco de dados e no back</w:t>
+      </w:r>
       <w:r>
         <w:rPr>
           <w:rFonts w:cs="Arial"/>
           <w:szCs w:val="24"/>
         </w:rPr>
-        <w:t>debugger</w:t>
-      </w:r>
-      <w:proofErr w:type="spellEnd"/>
+        <w:t>-</w:t>
+      </w:r>
       <w:r>
         <w:rPr>
           <w:rFonts w:cs="Arial"/>
           <w:szCs w:val="24"/>
         </w:rPr>
-        <w:t xml:space="preserve"> e marketplace onde pode se adquirir diversos plugins, tornando-a praticamente uma IDE universal. Teve seu uso no projeto de forma bastante ampla na parte dos códigos, sendo usada para interface, banco de dados e no </w:t>
-      </w:r>
-      <w:proofErr w:type="spellStart"/>
-      <w:r>
-        <w:rPr>
-          <w:rFonts w:cs="Arial"/>
-          <w:szCs w:val="24"/>
-        </w:rPr>
-        <w:t>back</w:t>
-      </w:r>
-      <w:proofErr w:type="spellEnd"/>
-      <w:r>
-        <w:rPr>
-          <w:rFonts w:cs="Arial"/>
-          <w:szCs w:val="24"/>
-        </w:rPr>
-        <w:t>-</w:t>
-      </w:r>
-      <w:r>
-        <w:rPr>
-          <w:rFonts w:cs="Arial"/>
-          <w:szCs w:val="24"/>
-        </w:rPr>
         <w:t>end.</w:t>
       </w:r>
     </w:p>
@@ -8639,7 +8418,7 @@
     </w:p>
     <w:p>
       <w:pPr>
-        <w:pStyle w:val="Ttulo2"/>
+        <w:pStyle w:val="Heading2"/>
         <w:spacing w:line="360" w:lineRule="auto"/>
         <w:jc w:val="both"/>
       </w:pPr>
@@ -8751,7 +8530,7 @@
     </w:p>
     <w:p>
       <w:pPr>
-        <w:pStyle w:val="Legenda"/>
+        <w:pStyle w:val="Caption"/>
         <w:jc w:val="center"/>
         <w:rPr>
           <w:rFonts w:eastAsia="Arial" w:cs="Arial"/>
@@ -8763,14 +8542,27 @@
       <w:r>
         <w:t xml:space="preserve">Figura </w:t>
       </w:r>
-      <w:fldSimple w:instr=" SEQ Figura \* ARABIC ">
-        <w:r>
-          <w:rPr>
-            <w:noProof/>
-          </w:rPr>
-          <w:t>1</w:t>
-        </w:r>
-      </w:fldSimple>
+      <w:r>
+        <w:fldChar w:fldCharType="begin"/>
+      </w:r>
+      <w:r>
+        <w:instrText xml:space="preserve"> SEQ Figura \* ARABIC </w:instrText>
+      </w:r>
+      <w:r>
+        <w:fldChar w:fldCharType="separate"/>
+      </w:r>
+      <w:r>
+        <w:rPr>
+          <w:noProof/>
+        </w:rPr>
+        <w:t>1</w:t>
+      </w:r>
+      <w:r>
+        <w:rPr>
+          <w:noProof/>
+        </w:rPr>
+        <w:fldChar w:fldCharType="end"/>
+      </w:r>
       <w:r>
         <w:t>. Ethernet Shield W5100 (Acervo próprio)</w:t>
       </w:r>
@@ -8787,7 +8579,7 @@
     </w:p>
     <w:p>
       <w:pPr>
-        <w:pStyle w:val="Ttulo1"/>
+        <w:pStyle w:val="Heading1"/>
         <w:numPr>
           <w:ilvl w:val="0"/>
           <w:numId w:val="4"/>
@@ -8802,7 +8594,7 @@
     </w:p>
     <w:p>
       <w:pPr>
-        <w:pStyle w:val="Ttulo1"/>
+        <w:pStyle w:val="Heading1"/>
         <w:spacing w:line="360" w:lineRule="auto"/>
       </w:pPr>
     </w:p>
@@ -8830,43 +8622,7 @@
           <w:color w:val="000000"/>
           <w:szCs w:val="24"/>
         </w:rPr>
-        <w:t xml:space="preserve">BARBOSA, C. (2020). Uma proposta de uso do </w:t>
-      </w:r>
-      <w:proofErr w:type="spellStart"/>
-      <w:r>
-        <w:rPr>
-          <w:rFonts w:eastAsia="Arial" w:cs="Arial"/>
-          <w:color w:val="000000"/>
-          <w:szCs w:val="24"/>
-        </w:rPr>
-        <w:t>arduíno</w:t>
-      </w:r>
-      <w:proofErr w:type="spellEnd"/>
-      <w:r>
-        <w:rPr>
-          <w:rFonts w:eastAsia="Arial" w:cs="Arial"/>
-          <w:color w:val="000000"/>
-          <w:szCs w:val="24"/>
-        </w:rPr>
-        <w:t xml:space="preserve"> para automatizar a coleta de dados do experimento </w:t>
-      </w:r>
-      <w:proofErr w:type="spellStart"/>
-      <w:r>
-        <w:rPr>
-          <w:rFonts w:eastAsia="Arial" w:cs="Arial"/>
-          <w:color w:val="000000"/>
-          <w:szCs w:val="24"/>
-        </w:rPr>
-        <w:t>massa-mola</w:t>
-      </w:r>
-      <w:proofErr w:type="spellEnd"/>
-      <w:r>
-        <w:rPr>
-          <w:rFonts w:eastAsia="Arial" w:cs="Arial"/>
-          <w:color w:val="000000"/>
-          <w:szCs w:val="24"/>
-        </w:rPr>
-        <w:t xml:space="preserve">. </w:t>
+        <w:t xml:space="preserve">BARBOSA, C. (2020). Uma proposta de uso do arduíno para automatizar a coleta de dados do experimento massa-mola. </w:t>
       </w:r>
       <w:r>
         <w:rPr>
@@ -8875,19 +8631,8 @@
           <w:color w:val="000000"/>
           <w:szCs w:val="24"/>
         </w:rPr>
-        <w:t xml:space="preserve">CIET </w:t>
-      </w:r>
-      <w:proofErr w:type="spellStart"/>
-      <w:r>
-        <w:rPr>
-          <w:rFonts w:eastAsia="Arial" w:cs="Arial"/>
-          <w:i/>
-          <w:color w:val="000000"/>
-          <w:szCs w:val="24"/>
-        </w:rPr>
-        <w:t>EnPED</w:t>
-      </w:r>
-      <w:proofErr w:type="spellEnd"/>
+        <w:t>CIET EnPED</w:t>
+      </w:r>
       <w:r>
         <w:rPr>
           <w:rFonts w:eastAsia="Arial" w:cs="Arial"/>
@@ -8974,27 +8719,7 @@
           <w:color w:val="000000"/>
           <w:szCs w:val="24"/>
         </w:rPr>
-        <w:t xml:space="preserve">Metodologia da pesquisa bibliográfica na área odontológica e o artigo </w:t>
-      </w:r>
-      <w:proofErr w:type="spellStart"/>
-      <w:r>
-        <w:rPr>
-          <w:rFonts w:eastAsia="Arial" w:cs="Arial"/>
-          <w:i/>
-          <w:color w:val="000000"/>
-          <w:szCs w:val="24"/>
-        </w:rPr>
-        <w:t>cientificao</w:t>
-      </w:r>
-      <w:proofErr w:type="spellEnd"/>
-      <w:r>
-        <w:rPr>
-          <w:rFonts w:eastAsia="Arial" w:cs="Arial"/>
-          <w:i/>
-          <w:color w:val="000000"/>
-          <w:szCs w:val="24"/>
-        </w:rPr>
-        <w:t xml:space="preserve"> como forma de comunicação.</w:t>
+        <w:t>Metodologia da pesquisa bibliográfica na área odontológica e o artigo cientificao como forma de comunicação.</w:t>
       </w:r>
       <w:r>
         <w:rPr>
@@ -9479,27 +9204,7 @@
           <w:color w:val="000000"/>
           <w:szCs w:val="24"/>
         </w:rPr>
-        <w:t xml:space="preserve">Painel solar </w:t>
-      </w:r>
-      <w:proofErr w:type="spellStart"/>
-      <w:r>
-        <w:rPr>
-          <w:rFonts w:eastAsia="Arial" w:cs="Arial"/>
-          <w:i/>
-          <w:color w:val="000000"/>
-          <w:szCs w:val="24"/>
-        </w:rPr>
-        <w:t>auto-orientável</w:t>
-      </w:r>
-      <w:proofErr w:type="spellEnd"/>
-      <w:r>
-        <w:rPr>
-          <w:rFonts w:eastAsia="Arial" w:cs="Arial"/>
-          <w:i/>
-          <w:color w:val="000000"/>
-          <w:szCs w:val="24"/>
-        </w:rPr>
-        <w:t xml:space="preserve"> baseado na Lógica Paraconsistente Anotada Evidencial.</w:t>
+        <w:t>Painel solar auto-orientável baseado na Lógica Paraconsistente Anotada Evidencial.</w:t>
       </w:r>
       <w:r>
         <w:rPr>
@@ -9639,25 +9344,7 @@
           <w:color w:val="000000"/>
           <w:szCs w:val="24"/>
         </w:rPr>
-        <w:t xml:space="preserve"> Niterói: </w:t>
-      </w:r>
-      <w:proofErr w:type="spellStart"/>
-      <w:r>
-        <w:rPr>
-          <w:rFonts w:eastAsia="Arial" w:cs="Arial"/>
-          <w:color w:val="000000"/>
-          <w:szCs w:val="24"/>
-        </w:rPr>
-        <w:t>Brasport</w:t>
-      </w:r>
-      <w:proofErr w:type="spellEnd"/>
-      <w:r>
-        <w:rPr>
-          <w:rFonts w:eastAsia="Arial" w:cs="Arial"/>
-          <w:color w:val="000000"/>
-          <w:szCs w:val="24"/>
-        </w:rPr>
-        <w:t>.</w:t>
+        <w:t xml:space="preserve"> Niterói: Brasport.</w:t>
       </w:r>
     </w:p>
     <w:p>
@@ -9708,11 +9395,11 @@
   <w:comment w:id="12" w:author="Vinicius" w:date="2023-08-05T21:57:00Z" w:initials="V">
     <w:p>
       <w:pPr>
-        <w:pStyle w:val="Textodecomentrio"/>
-      </w:pPr>
-      <w:r>
-        <w:rPr>
-          <w:rStyle w:val="Refdecomentrio"/>
+        <w:pStyle w:val="CommentText"/>
+      </w:pPr>
+      <w:r>
+        <w:rPr>
+          <w:rStyle w:val="CommentReference"/>
         </w:rPr>
         <w:annotationRef/>
       </w:r>
@@ -9722,18 +9409,18 @@
     </w:p>
     <w:p>
       <w:pPr>
-        <w:pStyle w:val="Textodecomentrio"/>
+        <w:pStyle w:val="CommentText"/>
       </w:pPr>
     </w:p>
   </w:comment>
   <w:comment w:id="20" w:author="Vinicius" w:date="2023-08-05T21:57:00Z" w:initials="V">
     <w:p>
       <w:pPr>
-        <w:pStyle w:val="Textodecomentrio"/>
-      </w:pPr>
-      <w:r>
-        <w:rPr>
-          <w:rStyle w:val="Refdecomentrio"/>
+        <w:pStyle w:val="CommentText"/>
+      </w:pPr>
+      <w:r>
+        <w:rPr>
+          <w:rStyle w:val="CommentReference"/>
         </w:rPr>
         <w:annotationRef/>
       </w:r>
@@ -9743,7 +9430,7 @@
     </w:p>
     <w:p>
       <w:pPr>
-        <w:pStyle w:val="Textodecomentrio"/>
+        <w:pStyle w:val="CommentText"/>
       </w:pPr>
     </w:p>
   </w:comment>
@@ -10764,13 +10451,13 @@
   <w:style w:type="paragraph" w:default="1" w:styleId="Normal">
     <w:name w:val="Normal"/>
     <w:qFormat/>
-    <w:rsid w:val="007C724E"/>
+    <w:rsid w:val="00FA1BCD"/>
     <w:rPr>
       <w:rFonts w:ascii="Arial" w:hAnsi="Arial"/>
       <w:sz w:val="24"/>
     </w:rPr>
   </w:style>
-  <w:style w:type="paragraph" w:styleId="Ttulo1">
+  <w:style w:type="paragraph" w:styleId="Heading1">
     <w:name w:val="heading 1"/>
     <w:basedOn w:val="Normal"/>
     <w:next w:val="Normal"/>
@@ -10790,7 +10477,7 @@
       <w:szCs w:val="24"/>
     </w:rPr>
   </w:style>
-  <w:style w:type="paragraph" w:styleId="Ttulo2">
+  <w:style w:type="paragraph" w:styleId="Heading2">
     <w:name w:val="heading 2"/>
     <w:basedOn w:val="Normal"/>
     <w:next w:val="Normal"/>
@@ -10810,7 +10497,7 @@
       <w:szCs w:val="24"/>
     </w:rPr>
   </w:style>
-  <w:style w:type="paragraph" w:styleId="Ttulo3">
+  <w:style w:type="paragraph" w:styleId="Heading3">
     <w:name w:val="heading 3"/>
     <w:basedOn w:val="Normal"/>
     <w:next w:val="Normal"/>
@@ -10830,7 +10517,7 @@
       <w:szCs w:val="24"/>
     </w:rPr>
   </w:style>
-  <w:style w:type="paragraph" w:styleId="Ttulo4">
+  <w:style w:type="paragraph" w:styleId="Heading4">
     <w:name w:val="heading 4"/>
     <w:basedOn w:val="Normal"/>
     <w:next w:val="Normal"/>
@@ -10851,7 +10538,7 @@
       <w:color w:val="366091"/>
     </w:rPr>
   </w:style>
-  <w:style w:type="paragraph" w:styleId="Ttulo5">
+  <w:style w:type="paragraph" w:styleId="Heading5">
     <w:name w:val="heading 5"/>
     <w:basedOn w:val="Normal"/>
     <w:next w:val="Normal"/>
@@ -10871,7 +10558,7 @@
       <w:color w:val="366091"/>
     </w:rPr>
   </w:style>
-  <w:style w:type="paragraph" w:styleId="Ttulo6">
+  <w:style w:type="paragraph" w:styleId="Heading6">
     <w:name w:val="heading 6"/>
     <w:basedOn w:val="Normal"/>
     <w:next w:val="Normal"/>
@@ -10891,13 +10578,13 @@
       <w:color w:val="243F61"/>
     </w:rPr>
   </w:style>
-  <w:style w:type="character" w:default="1" w:styleId="Fontepargpadro">
+  <w:style w:type="character" w:default="1" w:styleId="DefaultParagraphFont">
     <w:name w:val="Default Paragraph Font"/>
     <w:uiPriority w:val="1"/>
     <w:semiHidden/>
     <w:unhideWhenUsed/>
   </w:style>
-  <w:style w:type="table" w:default="1" w:styleId="Tabelanormal">
+  <w:style w:type="table" w:default="1" w:styleId="TableNormal">
     <w:name w:val="Normal Table"/>
     <w:uiPriority w:val="99"/>
     <w:semiHidden/>
@@ -10912,13 +10599,13 @@
       </w:tblCellMar>
     </w:tblPr>
   </w:style>
-  <w:style w:type="numbering" w:default="1" w:styleId="Semlista">
+  <w:style w:type="numbering" w:default="1" w:styleId="NoList">
     <w:name w:val="No List"/>
     <w:uiPriority w:val="99"/>
     <w:semiHidden/>
     <w:unhideWhenUsed/>
   </w:style>
-  <w:style w:type="paragraph" w:styleId="Ttulo">
+  <w:style w:type="paragraph" w:styleId="Title">
     <w:name w:val="Title"/>
     <w:basedOn w:val="Normal"/>
     <w:next w:val="Normal"/>
@@ -10933,7 +10620,7 @@
       <w:szCs w:val="56"/>
     </w:rPr>
   </w:style>
-  <w:style w:type="paragraph" w:styleId="Subttulo">
+  <w:style w:type="paragraph" w:styleId="Subtitle">
     <w:name w:val="Subtitle"/>
     <w:basedOn w:val="Normal"/>
     <w:next w:val="Normal"/>
@@ -10952,9 +10639,9 @@
       <w:szCs w:val="48"/>
     </w:rPr>
   </w:style>
-  <w:style w:type="character" w:styleId="Refdecomentrio">
+  <w:style w:type="character" w:styleId="CommentReference">
     <w:name w:val="annotation reference"/>
-    <w:basedOn w:val="Fontepargpadro"/>
+    <w:basedOn w:val="DefaultParagraphFont"/>
     <w:uiPriority w:val="99"/>
     <w:semiHidden/>
     <w:unhideWhenUsed/>
@@ -10964,10 +10651,10 @@
       <w:szCs w:val="16"/>
     </w:rPr>
   </w:style>
-  <w:style w:type="paragraph" w:styleId="Textodecomentrio">
+  <w:style w:type="paragraph" w:styleId="CommentText">
     <w:name w:val="annotation text"/>
     <w:basedOn w:val="Normal"/>
-    <w:link w:val="TextodecomentrioChar"/>
+    <w:link w:val="CommentTextChar"/>
     <w:uiPriority w:val="99"/>
     <w:semiHidden/>
     <w:unhideWhenUsed/>
@@ -10980,10 +10667,10 @@
       <w:szCs w:val="20"/>
     </w:rPr>
   </w:style>
-  <w:style w:type="character" w:customStyle="1" w:styleId="TextodecomentrioChar">
-    <w:name w:val="Texto de comentário Char"/>
-    <w:basedOn w:val="Fontepargpadro"/>
-    <w:link w:val="Textodecomentrio"/>
+  <w:style w:type="character" w:customStyle="1" w:styleId="CommentTextChar">
+    <w:name w:val="Comment Text Char"/>
+    <w:basedOn w:val="DefaultParagraphFont"/>
+    <w:link w:val="CommentText"/>
     <w:uiPriority w:val="99"/>
     <w:semiHidden/>
     <w:rsid w:val="00C41B0F"/>
@@ -10992,11 +10679,11 @@
       <w:szCs w:val="20"/>
     </w:rPr>
   </w:style>
-  <w:style w:type="paragraph" w:styleId="Assuntodocomentrio">
+  <w:style w:type="paragraph" w:styleId="CommentSubject">
     <w:name w:val="annotation subject"/>
-    <w:basedOn w:val="Textodecomentrio"/>
-    <w:next w:val="Textodecomentrio"/>
-    <w:link w:val="AssuntodocomentrioChar"/>
+    <w:basedOn w:val="CommentText"/>
+    <w:next w:val="CommentText"/>
+    <w:link w:val="CommentSubjectChar"/>
     <w:uiPriority w:val="99"/>
     <w:semiHidden/>
     <w:unhideWhenUsed/>
@@ -11006,10 +10693,10 @@
       <w:bCs/>
     </w:rPr>
   </w:style>
-  <w:style w:type="character" w:customStyle="1" w:styleId="AssuntodocomentrioChar">
-    <w:name w:val="Assunto do comentário Char"/>
-    <w:basedOn w:val="TextodecomentrioChar"/>
-    <w:link w:val="Assuntodocomentrio"/>
+  <w:style w:type="character" w:customStyle="1" w:styleId="CommentSubjectChar">
+    <w:name w:val="Comment Subject Char"/>
+    <w:basedOn w:val="CommentTextChar"/>
+    <w:link w:val="CommentSubject"/>
     <w:uiPriority w:val="99"/>
     <w:semiHidden/>
     <w:rsid w:val="00C41B0F"/>
@@ -11020,7 +10707,7 @@
       <w:szCs w:val="20"/>
     </w:rPr>
   </w:style>
-  <w:style w:type="paragraph" w:styleId="PargrafodaLista">
+  <w:style w:type="paragraph" w:styleId="ListParagraph">
     <w:name w:val="List Paragraph"/>
     <w:basedOn w:val="Normal"/>
     <w:uiPriority w:val="34"/>
@@ -11031,7 +10718,7 @@
       <w:contextualSpacing/>
     </w:pPr>
   </w:style>
-  <w:style w:type="paragraph" w:styleId="Sumrio1">
+  <w:style w:type="paragraph" w:styleId="TOC1">
     <w:name w:val="toc 1"/>
     <w:basedOn w:val="Normal"/>
     <w:next w:val="Normal"/>
@@ -11043,7 +10730,7 @@
       <w:spacing w:after="100"/>
     </w:pPr>
   </w:style>
-  <w:style w:type="paragraph" w:styleId="Sumrio2">
+  <w:style w:type="paragraph" w:styleId="TOC2">
     <w:name w:val="toc 2"/>
     <w:basedOn w:val="Normal"/>
     <w:next w:val="Normal"/>
@@ -11056,7 +10743,7 @@
       <w:ind w:left="220"/>
     </w:pPr>
   </w:style>
-  <w:style w:type="paragraph" w:styleId="Sumrio3">
+  <w:style w:type="paragraph" w:styleId="TOC3">
     <w:name w:val="toc 3"/>
     <w:basedOn w:val="Normal"/>
     <w:next w:val="Normal"/>
@@ -11071,7 +10758,7 @@
   </w:style>
   <w:style w:type="character" w:styleId="Hyperlink">
     <w:name w:val="Hyperlink"/>
-    <w:basedOn w:val="Fontepargpadro"/>
+    <w:basedOn w:val="DefaultParagraphFont"/>
     <w:uiPriority w:val="99"/>
     <w:unhideWhenUsed/>
     <w:rsid w:val="00844AC0"/>
@@ -11080,9 +10767,9 @@
       <w:u w:val="single"/>
     </w:rPr>
   </w:style>
-  <w:style w:type="paragraph" w:styleId="CabealhodoSumrio">
+  <w:style w:type="paragraph" w:styleId="TOCHeading">
     <w:name w:val="TOC Heading"/>
-    <w:basedOn w:val="Ttulo1"/>
+    <w:basedOn w:val="Heading1"/>
     <w:next w:val="Normal"/>
     <w:uiPriority w:val="39"/>
     <w:unhideWhenUsed/>
@@ -11102,7 +10789,7 @@
       <w:lang w:val="en-US"/>
     </w:rPr>
   </w:style>
-  <w:style w:type="paragraph" w:styleId="Legenda">
+  <w:style w:type="paragraph" w:styleId="Caption">
     <w:name w:val="caption"/>
     <w:basedOn w:val="Normal"/>
     <w:next w:val="Normal"/>

</xml_diff>